<commit_message>
complete Linux CentOS7 RabbitMQ doc
</commit_message>
<xml_diff>
--- a/doc/Linux CentOS7安装RabbitMQ.docx
+++ b/doc/Linux CentOS7安装RabbitMQ.docx
@@ -22,6 +22,7 @@
         </w:rPr>
         <w:t>安装</w:t>
       </w:r>
+      <w:proofErr w:type="spellStart"/>
       <w:r>
         <w:rPr>
           <w:rFonts w:hint="eastAsia"/>
@@ -31,6 +32,7 @@
       <w:r>
         <w:t>rlang</w:t>
       </w:r>
+      <w:proofErr w:type="spellEnd"/>
     </w:p>
     <w:p>
       <w:r>
@@ -69,12 +71,14 @@
         </w:rPr>
         <w:t>添加</w:t>
       </w:r>
+      <w:proofErr w:type="spellStart"/>
       <w:r>
         <w:rPr>
           <w:rFonts w:hint="eastAsia"/>
         </w:rPr>
         <w:t>Erlang</w:t>
       </w:r>
+      <w:proofErr w:type="spellEnd"/>
       <w:r>
         <w:rPr>
           <w:rFonts w:hint="eastAsia"/>
@@ -106,7 +110,21 @@
         <w:rPr>
           <w:rFonts w:hint="eastAsia"/>
         </w:rPr>
-        <w:t>公钥）到你的系统中，调用下面的命令：</w:t>
+        <w:t>公</w:t>
+      </w:r>
+      <w:proofErr w:type="gramStart"/>
+      <w:r>
+        <w:rPr>
+          <w:rFonts w:hint="eastAsia"/>
+        </w:rPr>
+        <w:t>钥</w:t>
+      </w:r>
+      <w:proofErr w:type="gramEnd"/>
+      <w:r>
+        <w:rPr>
+          <w:rFonts w:hint="eastAsia"/>
+        </w:rPr>
+        <w:t>）到你的系统中，调用下面的命令：</w:t>
       </w:r>
     </w:p>
     <w:p>
@@ -154,6 +172,8 @@
           <w:szCs w:val="21"/>
         </w:rPr>
       </w:pPr>
+      <w:proofErr w:type="spellStart"/>
+      <w:proofErr w:type="gramStart"/>
       <w:r>
         <w:rPr>
           <w:rFonts w:ascii="Courier New" w:eastAsia="宋体" w:hAnsi="Courier New" w:cs="宋体"/>
@@ -162,7 +182,19 @@
           <w:kern w:val="0"/>
           <w:szCs w:val="21"/>
         </w:rPr>
-        <w:t xml:space="preserve">wget </w:t>
+        <w:t>wget</w:t>
+      </w:r>
+      <w:proofErr w:type="spellEnd"/>
+      <w:proofErr w:type="gramEnd"/>
+      <w:r>
+        <w:rPr>
+          <w:rFonts w:ascii="Courier New" w:eastAsia="宋体" w:hAnsi="Courier New" w:cs="宋体"/>
+          <w:color w:val="747474"/>
+          <w:spacing w:val="4"/>
+          <w:kern w:val="0"/>
+          <w:szCs w:val="21"/>
+        </w:rPr>
+        <w:t xml:space="preserve"> </w:t>
       </w:r>
       <w:hyperlink r:id="rId5" w:history="1">
         <w:r>
@@ -280,6 +312,7 @@
           <w:szCs w:val="21"/>
         </w:rPr>
       </w:pPr>
+      <w:proofErr w:type="gramStart"/>
       <w:r>
         <w:rPr>
           <w:rFonts w:ascii="Courier New" w:eastAsia="宋体" w:hAnsi="Courier New" w:cs="宋体"/>
@@ -288,7 +321,40 @@
           <w:kern w:val="0"/>
           <w:szCs w:val="21"/>
         </w:rPr>
-        <w:t>rpm -Uvh erlang-solutions-1.0-1.noarch.rpm</w:t>
+        <w:t>rpm</w:t>
+      </w:r>
+      <w:proofErr w:type="gramEnd"/>
+      <w:r>
+        <w:rPr>
+          <w:rFonts w:ascii="Courier New" w:eastAsia="宋体" w:hAnsi="Courier New" w:cs="宋体"/>
+          <w:color w:val="747474"/>
+          <w:spacing w:val="4"/>
+          <w:kern w:val="0"/>
+          <w:szCs w:val="21"/>
+        </w:rPr>
+        <w:t xml:space="preserve"> -</w:t>
+      </w:r>
+      <w:proofErr w:type="spellStart"/>
+      <w:r>
+        <w:rPr>
+          <w:rFonts w:ascii="Courier New" w:eastAsia="宋体" w:hAnsi="Courier New" w:cs="宋体"/>
+          <w:color w:val="747474"/>
+          <w:spacing w:val="4"/>
+          <w:kern w:val="0"/>
+          <w:szCs w:val="21"/>
+        </w:rPr>
+        <w:t>Uvh</w:t>
+      </w:r>
+      <w:proofErr w:type="spellEnd"/>
+      <w:r>
+        <w:rPr>
+          <w:rFonts w:ascii="Courier New" w:eastAsia="宋体" w:hAnsi="Courier New" w:cs="宋体"/>
+          <w:color w:val="747474"/>
+          <w:spacing w:val="4"/>
+          <w:kern w:val="0"/>
+          <w:szCs w:val="21"/>
+        </w:rPr>
+        <w:t xml:space="preserve"> erlang-solutions-1.0-1.noarch.rpm</w:t>
       </w:r>
     </w:p>
     <w:p>
@@ -380,11 +446,16 @@
         </w:rPr>
         <w:t xml:space="preserve"> </w:t>
       </w:r>
+      <w:proofErr w:type="spellStart"/>
       <w:r>
         <w:t>E</w:t>
       </w:r>
       <w:r>
-        <w:t>rlang Solutions key</w:t>
+        <w:t>rlang</w:t>
+      </w:r>
+      <w:proofErr w:type="spellEnd"/>
+      <w:r>
+        <w:t xml:space="preserve"> Solutions key</w:t>
       </w:r>
     </w:p>
     <w:p>
@@ -413,6 +484,7 @@
           <w:szCs w:val="21"/>
         </w:rPr>
       </w:pPr>
+      <w:proofErr w:type="gramStart"/>
       <w:r>
         <w:rPr>
           <w:rStyle w:val="HTML0"/>
@@ -422,22 +494,9 @@
           <w:sz w:val="21"/>
           <w:szCs w:val="21"/>
         </w:rPr>
-        <w:t>rpm --import https://packages.erlang-solutions.com/rpm/erlang_solutions.asc</w:t>
-      </w:r>
-    </w:p>
-    <w:p/>
-    <w:p>
-      <w:pPr>
-        <w:pStyle w:val="HTML"/>
-        <w:shd w:val="clear" w:color="auto" w:fill="FFFFFF"/>
-        <w:rPr>
-          <w:rFonts w:ascii="Courier New" w:hAnsi="Courier New" w:cs="Courier New"/>
-          <w:color w:val="747474"/>
-          <w:spacing w:val="4"/>
-          <w:sz w:val="21"/>
-          <w:szCs w:val="21"/>
-        </w:rPr>
-      </w:pPr>
+        <w:t>rpm</w:t>
+      </w:r>
+      <w:proofErr w:type="gramEnd"/>
       <w:r>
         <w:rPr>
           <w:rStyle w:val="HTML0"/>
@@ -447,8 +506,61 @@
           <w:sz w:val="21"/>
           <w:szCs w:val="21"/>
         </w:rPr>
-        <w:t>sudo yum install erlang</w:t>
-      </w:r>
+        <w:t xml:space="preserve"> --import https://packages.erlang-solutions.com/rpm/erlang_solutions.asc</w:t>
+      </w:r>
+    </w:p>
+    <w:p/>
+    <w:p>
+      <w:pPr>
+        <w:pStyle w:val="HTML"/>
+        <w:shd w:val="clear" w:color="auto" w:fill="FFFFFF"/>
+        <w:rPr>
+          <w:rFonts w:ascii="Courier New" w:hAnsi="Courier New" w:cs="Courier New"/>
+          <w:color w:val="747474"/>
+          <w:spacing w:val="4"/>
+          <w:sz w:val="21"/>
+          <w:szCs w:val="21"/>
+        </w:rPr>
+      </w:pPr>
+      <w:proofErr w:type="spellStart"/>
+      <w:proofErr w:type="gramStart"/>
+      <w:r>
+        <w:rPr>
+          <w:rStyle w:val="HTML0"/>
+          <w:rFonts w:ascii="Courier New" w:hAnsi="Courier New" w:cs="Courier New"/>
+          <w:color w:val="747474"/>
+          <w:spacing w:val="4"/>
+          <w:sz w:val="21"/>
+          <w:szCs w:val="21"/>
+        </w:rPr>
+        <w:t>sudo</w:t>
+      </w:r>
+      <w:proofErr w:type="spellEnd"/>
+      <w:proofErr w:type="gramEnd"/>
+      <w:r>
+        <w:rPr>
+          <w:rStyle w:val="HTML0"/>
+          <w:rFonts w:ascii="Courier New" w:hAnsi="Courier New" w:cs="Courier New"/>
+          <w:color w:val="747474"/>
+          <w:spacing w:val="4"/>
+          <w:sz w:val="21"/>
+          <w:szCs w:val="21"/>
+        </w:rPr>
+        <w:t xml:space="preserve"> yum install </w:t>
+      </w:r>
+      <w:proofErr w:type="spellStart"/>
+      <w:r>
+        <w:rPr>
+          <w:rStyle w:val="HTML0"/>
+          <w:rFonts w:ascii="Courier New" w:hAnsi="Courier New" w:cs="Courier New"/>
+          <w:color w:val="747474"/>
+          <w:spacing w:val="4"/>
+          <w:sz w:val="21"/>
+          <w:szCs w:val="21"/>
+        </w:rPr>
+        <w:t>erlang</w:t>
+      </w:r>
+      <w:proofErr w:type="spellEnd"/>
     </w:p>
     <w:p/>
     <w:p>
@@ -495,11 +607,6 @@
       </w:r>
     </w:p>
     <w:p>
-      <w:pPr>
-        <w:rPr>
-          <w:rFonts w:hint="eastAsia"/>
-        </w:rPr>
-      </w:pPr>
       <w:r>
         <w:rPr>
           <w:noProof/>
@@ -586,6 +693,8 @@
     </w:p>
     <w:p/>
     <w:p>
+      <w:proofErr w:type="spellStart"/>
+      <w:proofErr w:type="gramStart"/>
       <w:r>
         <w:t>w</w:t>
       </w:r>
@@ -595,6 +704,8 @@
         </w:rPr>
         <w:t>get</w:t>
       </w:r>
+      <w:proofErr w:type="spellEnd"/>
+      <w:proofErr w:type="gramEnd"/>
       <w:r>
         <w:t xml:space="preserve"> </w:t>
       </w:r>
@@ -614,8 +725,13 @@
           <w:b/>
         </w:rPr>
       </w:pPr>
-      <w:r>
-        <w:t xml:space="preserve">yum </w:t>
+      <w:proofErr w:type="gramStart"/>
+      <w:r>
+        <w:t>yum</w:t>
+      </w:r>
+      <w:proofErr w:type="gramEnd"/>
+      <w:r>
+        <w:t xml:space="preserve"> </w:t>
       </w:r>
       <w:r>
         <w:rPr>
@@ -632,8 +748,15 @@
     </w:p>
     <w:p/>
     <w:p>
-      <w:r>
-        <w:t xml:space="preserve">wget </w:t>
+      <w:proofErr w:type="spellStart"/>
+      <w:proofErr w:type="gramStart"/>
+      <w:r>
+        <w:t>wget</w:t>
+      </w:r>
+      <w:proofErr w:type="spellEnd"/>
+      <w:proofErr w:type="gramEnd"/>
+      <w:r>
+        <w:t xml:space="preserve"> </w:t>
       </w:r>
       <w:hyperlink r:id="rId11" w:history="1">
         <w:r>
@@ -646,11 +769,19 @@
     </w:p>
     <w:p/>
     <w:p>
-      <w:r>
-        <w:rPr>
-          <w:rFonts w:hint="eastAsia"/>
-        </w:rPr>
-        <w:t xml:space="preserve">yum install </w:t>
+      <w:proofErr w:type="gramStart"/>
+      <w:r>
+        <w:rPr>
+          <w:rFonts w:hint="eastAsia"/>
+        </w:rPr>
+        <w:t>yum</w:t>
+      </w:r>
+      <w:proofErr w:type="gramEnd"/>
+      <w:r>
+        <w:rPr>
+          <w:rFonts w:hint="eastAsia"/>
+        </w:rPr>
+        <w:t xml:space="preserve"> install </w:t>
       </w:r>
       <w:r>
         <w:t>esl-erlang-compat-18.1-1.noarch.rpm</w:t>
@@ -698,9 +829,11 @@
         </w:rPr>
         <w:t xml:space="preserve"> </w:t>
       </w:r>
+      <w:proofErr w:type="spellStart"/>
       <w:r>
         <w:t>RabbitMq</w:t>
       </w:r>
+      <w:proofErr w:type="spellEnd"/>
     </w:p>
     <w:p>
       <w:r>
@@ -745,6 +878,7 @@
           <w:szCs w:val="20"/>
         </w:rPr>
       </w:pPr>
+      <w:proofErr w:type="gramStart"/>
       <w:r>
         <w:rPr>
           <w:rFonts w:ascii="宋体" w:eastAsia="宋体" w:hAnsi="宋体" w:cs="宋体"/>
@@ -753,7 +887,18 @@
           <w:sz w:val="20"/>
           <w:szCs w:val="20"/>
         </w:rPr>
-        <w:t xml:space="preserve">rpm --import </w:t>
+        <w:t>rpm</w:t>
+      </w:r>
+      <w:proofErr w:type="gramEnd"/>
+      <w:r>
+        <w:rPr>
+          <w:rFonts w:ascii="宋体" w:eastAsia="宋体" w:hAnsi="宋体" w:cs="宋体"/>
+          <w:color w:val="555555"/>
+          <w:kern w:val="0"/>
+          <w:sz w:val="20"/>
+          <w:szCs w:val="20"/>
+        </w:rPr>
+        <w:t xml:space="preserve"> --import </w:t>
       </w:r>
       <w:hyperlink r:id="rId12" w:history="1">
         <w:r>
@@ -793,7 +938,7 @@
         <w:spacing w:line="270" w:lineRule="atLeast"/>
         <w:jc w:val="left"/>
         <w:rPr>
-          <w:rFonts w:ascii="宋体" w:eastAsia="宋体" w:hAnsi="宋体" w:cs="宋体" w:hint="eastAsia"/>
+          <w:rFonts w:ascii="宋体" w:eastAsia="宋体" w:hAnsi="宋体" w:cs="宋体"/>
           <w:color w:val="555555"/>
           <w:kern w:val="0"/>
           <w:sz w:val="20"/>
@@ -846,13 +991,15 @@
         <w:spacing w:line="270" w:lineRule="atLeast"/>
         <w:jc w:val="left"/>
         <w:rPr>
+          <w:rStyle w:val="a3"/>
           <w:rFonts w:ascii="宋体" w:eastAsia="宋体" w:hAnsi="宋体" w:cs="宋体"/>
-          <w:color w:val="555555"/>
           <w:kern w:val="0"/>
           <w:sz w:val="20"/>
           <w:szCs w:val="20"/>
         </w:rPr>
       </w:pPr>
+      <w:proofErr w:type="spellStart"/>
+      <w:proofErr w:type="gramStart"/>
       <w:r>
         <w:rPr>
           <w:rFonts w:ascii="宋体" w:eastAsia="宋体" w:hAnsi="宋体" w:cs="宋体" w:hint="eastAsia"/>
@@ -863,8 +1010,8 @@
         </w:rPr>
         <w:t>wget</w:t>
       </w:r>
-      <w:bookmarkStart w:id="0" w:name="_GoBack"/>
-      <w:bookmarkEnd w:id="0"/>
+      <w:proofErr w:type="spellEnd"/>
+      <w:proofErr w:type="gramEnd"/>
       <w:r>
         <w:rPr>
           <w:rFonts w:ascii="宋体" w:eastAsia="宋体" w:hAnsi="宋体" w:cs="宋体"/>
@@ -913,8 +1060,8 @@
         <w:spacing w:line="270" w:lineRule="atLeast"/>
         <w:jc w:val="left"/>
         <w:rPr>
-          <w:rFonts w:ascii="宋体" w:eastAsia="宋体" w:hAnsi="宋体" w:cs="宋体" w:hint="eastAsia"/>
-          <w:color w:val="555555"/>
+          <w:rStyle w:val="a3"/>
+          <w:rFonts w:ascii="宋体" w:eastAsia="宋体" w:hAnsi="宋体" w:cs="宋体"/>
           <w:kern w:val="0"/>
           <w:sz w:val="20"/>
           <w:szCs w:val="20"/>
@@ -927,7 +1074,10 @@
           <w:rFonts w:hint="eastAsia"/>
         </w:rPr>
         <w:lastRenderedPageBreak/>
-        <w:t>安装</w:t>
+        <w:t>整个</w:t>
+      </w:r>
+      <w:r>
+        <w:t>过程比较慢</w:t>
       </w:r>
     </w:p>
     <w:p>
@@ -964,23 +1114,1910 @@
       </w:pPr>
       <w:r>
         <w:rPr>
+          <w:noProof/>
+        </w:rPr>
+        <w:drawing>
+          <wp:inline distT="0" distB="0" distL="0" distR="0" wp14:anchorId="12846A45" wp14:editId="62B49C99">
+            <wp:extent cx="5274310" cy="419100"/>
+            <wp:effectExtent l="0" t="0" r="2540" b="0"/>
+            <wp:docPr id="5" name="图片 5"/>
+            <wp:cNvGraphicFramePr>
+              <a:graphicFrameLocks xmlns:a="http://schemas.openxmlformats.org/drawingml/2006/main" noChangeAspect="1"/>
+            </wp:cNvGraphicFramePr>
+            <a:graphic xmlns:a="http://schemas.openxmlformats.org/drawingml/2006/main">
+              <a:graphicData uri="http://schemas.openxmlformats.org/drawingml/2006/picture">
+                <pic:pic xmlns:pic="http://schemas.openxmlformats.org/drawingml/2006/picture">
+                  <pic:nvPicPr>
+                    <pic:cNvPr id="1" name=""/>
+                    <pic:cNvPicPr/>
+                  </pic:nvPicPr>
+                  <pic:blipFill>
+                    <a:blip r:embed="rId14"/>
+                    <a:stretch>
+                      <a:fillRect/>
+                    </a:stretch>
+                  </pic:blipFill>
+                  <pic:spPr>
+                    <a:xfrm>
+                      <a:off x="0" y="0"/>
+                      <a:ext cx="5274310" cy="419100"/>
+                    </a:xfrm>
+                    <a:prstGeom prst="rect">
+                      <a:avLst/>
+                    </a:prstGeom>
+                  </pic:spPr>
+                </pic:pic>
+              </a:graphicData>
+            </a:graphic>
+          </wp:inline>
+        </w:drawing>
+      </w:r>
+    </w:p>
+    <w:p>
+      <w:pPr>
+        <w:widowControl/>
+        <w:shd w:val="clear" w:color="auto" w:fill="FFFFFF"/>
+        <w:tabs>
+          <w:tab w:val="left" w:pos="916"/>
+          <w:tab w:val="left" w:pos="1832"/>
+          <w:tab w:val="left" w:pos="2748"/>
+          <w:tab w:val="left" w:pos="3664"/>
+          <w:tab w:val="left" w:pos="4580"/>
+          <w:tab w:val="left" w:pos="5496"/>
+          <w:tab w:val="left" w:pos="6412"/>
+          <w:tab w:val="left" w:pos="7328"/>
+          <w:tab w:val="left" w:pos="8244"/>
+          <w:tab w:val="left" w:pos="9160"/>
+          <w:tab w:val="left" w:pos="10076"/>
+          <w:tab w:val="left" w:pos="10992"/>
+          <w:tab w:val="left" w:pos="11908"/>
+          <w:tab w:val="left" w:pos="12824"/>
+          <w:tab w:val="left" w:pos="13740"/>
+          <w:tab w:val="left" w:pos="14656"/>
+        </w:tabs>
+        <w:spacing w:line="270" w:lineRule="atLeast"/>
+        <w:jc w:val="left"/>
+        <w:rPr>
+          <w:rFonts w:ascii="宋体" w:eastAsia="宋体" w:hAnsi="宋体" w:cs="宋体" w:hint="eastAsia"/>
+          <w:color w:val="555555"/>
+          <w:kern w:val="0"/>
+          <w:sz w:val="20"/>
+          <w:szCs w:val="20"/>
+        </w:rPr>
+      </w:pPr>
+    </w:p>
+    <w:p>
+      <w:r>
+        <w:rPr>
+          <w:rFonts w:hint="eastAsia"/>
+        </w:rPr>
+        <w:t>安装</w:t>
+      </w:r>
+    </w:p>
+    <w:p>
+      <w:pPr>
+        <w:rPr>
+          <w:rFonts w:hint="eastAsia"/>
+        </w:rPr>
+      </w:pPr>
+      <w:r>
+        <w:rPr>
+          <w:rFonts w:hint="eastAsia"/>
+        </w:rPr>
+        <w:t>因为是</w:t>
+      </w:r>
+      <w:r>
+        <w:rPr>
+          <w:rFonts w:hint="eastAsia"/>
+        </w:rPr>
+        <w:t xml:space="preserve"> </w:t>
+      </w:r>
+      <w:proofErr w:type="spellStart"/>
+      <w:r>
+        <w:t>centOS</w:t>
+      </w:r>
+      <w:proofErr w:type="spellEnd"/>
+      <w:r>
+        <w:t xml:space="preserve"> 7 </w:t>
+      </w:r>
+      <w:r>
+        <w:rPr>
+          <w:rFonts w:hint="eastAsia"/>
+        </w:rPr>
+        <w:t>所以</w:t>
+      </w:r>
+      <w:r>
+        <w:t>使用的</w:t>
+      </w:r>
+      <w:r>
+        <w:rPr>
+          <w:rFonts w:hint="eastAsia"/>
+        </w:rPr>
+        <w:t xml:space="preserve"> </w:t>
+      </w:r>
+      <w:r>
+        <w:t xml:space="preserve">rpm </w:t>
+      </w:r>
+      <w:r>
+        <w:rPr>
+          <w:rFonts w:hint="eastAsia"/>
+        </w:rPr>
+        <w:t>有点</w:t>
+      </w:r>
+      <w:r>
+        <w:t>不太一样总之，使用下载之后的那个</w:t>
+      </w:r>
+      <w:proofErr w:type="gramStart"/>
+      <w:r>
+        <w:t>包就是</w:t>
+      </w:r>
+      <w:proofErr w:type="gramEnd"/>
+      <w:r>
+        <w:t>没问题的。</w:t>
+      </w:r>
+    </w:p>
+    <w:p>
+      <w:proofErr w:type="gramStart"/>
+      <w:r>
+        <w:rPr>
           <w:rFonts w:ascii="宋体" w:eastAsia="宋体" w:hAnsi="宋体" w:cs="宋体"/>
           <w:color w:val="555555"/>
           <w:kern w:val="0"/>
           <w:sz w:val="20"/>
           <w:szCs w:val="20"/>
         </w:rPr>
-        <w:t>yum install rabbitmq-server-3.6.6-1.noarch.rpm</w:t>
-      </w:r>
-    </w:p>
-    <w:p>
-      <w:pPr>
-        <w:rPr>
-          <w:rFonts w:hint="eastAsia"/>
-        </w:rPr>
-      </w:pPr>
+        <w:t>yum</w:t>
+      </w:r>
+      <w:proofErr w:type="gramEnd"/>
+      <w:r>
+        <w:rPr>
+          <w:rFonts w:ascii="宋体" w:eastAsia="宋体" w:hAnsi="宋体" w:cs="宋体"/>
+          <w:color w:val="555555"/>
+          <w:kern w:val="0"/>
+          <w:sz w:val="20"/>
+          <w:szCs w:val="20"/>
+        </w:rPr>
+        <w:t xml:space="preserve"> install rabbitmq-server-3.6.6-1.el7.noarch.rpm</w:t>
+      </w:r>
+    </w:p>
+    <w:p>
+      <w:pPr>
+        <w:rPr>
+          <w:rFonts w:hint="eastAsia"/>
+        </w:rPr>
+      </w:pPr>
+    </w:p>
+    <w:p>
+      <w:pPr>
+        <w:pStyle w:val="1"/>
+      </w:pPr>
+      <w:r>
+        <w:rPr>
+          <w:rFonts w:hint="eastAsia"/>
+        </w:rPr>
+        <w:t>启动</w:t>
+      </w:r>
+      <w:r>
+        <w:t>停止</w:t>
+      </w:r>
+    </w:p>
+    <w:p>
+      <w:proofErr w:type="spellStart"/>
+      <w:r>
+        <w:rPr>
+          <w:rFonts w:hint="eastAsia"/>
+        </w:rPr>
+        <w:t>Cent</w:t>
+      </w:r>
+      <w:r>
+        <w:t>OS</w:t>
+      </w:r>
+      <w:proofErr w:type="spellEnd"/>
+      <w:r>
+        <w:t xml:space="preserve"> 7 </w:t>
+      </w:r>
+      <w:r>
+        <w:rPr>
+          <w:rFonts w:hint="eastAsia"/>
+        </w:rPr>
+        <w:t>之前</w:t>
+      </w:r>
+      <w:r>
+        <w:t>的</w:t>
+      </w:r>
+    </w:p>
+    <w:p>
+      <w:pPr>
+        <w:rPr>
+          <w:rFonts w:hint="eastAsia"/>
+        </w:rPr>
+      </w:pPr>
+    </w:p>
+    <w:p>
+      <w:proofErr w:type="gramStart"/>
+      <w:r>
+        <w:t>service</w:t>
+      </w:r>
+      <w:proofErr w:type="gramEnd"/>
+      <w:r>
+        <w:t xml:space="preserve"> </w:t>
+      </w:r>
+      <w:proofErr w:type="spellStart"/>
+      <w:r>
+        <w:t>rabbitmq</w:t>
+      </w:r>
+      <w:proofErr w:type="spellEnd"/>
+      <w:r>
+        <w:t xml:space="preserve">-server </w:t>
+      </w:r>
+      <w:r>
+        <w:t>start</w:t>
+      </w:r>
+    </w:p>
+    <w:p>
+      <w:proofErr w:type="gramStart"/>
+      <w:r>
+        <w:t>service</w:t>
+      </w:r>
+      <w:proofErr w:type="gramEnd"/>
+      <w:r>
+        <w:t xml:space="preserve"> </w:t>
+      </w:r>
+      <w:proofErr w:type="spellStart"/>
+      <w:r>
+        <w:t>rabbitmq</w:t>
+      </w:r>
+      <w:proofErr w:type="spellEnd"/>
+      <w:r>
+        <w:t xml:space="preserve">-server </w:t>
+      </w:r>
+      <w:r>
+        <w:t>stop</w:t>
+      </w:r>
+    </w:p>
+    <w:p>
+      <w:proofErr w:type="gramStart"/>
+      <w:r>
+        <w:t>service</w:t>
+      </w:r>
+      <w:proofErr w:type="gramEnd"/>
+      <w:r>
+        <w:t xml:space="preserve"> </w:t>
+      </w:r>
+      <w:proofErr w:type="spellStart"/>
+      <w:r>
+        <w:t>rabbitmq</w:t>
+      </w:r>
+      <w:proofErr w:type="spellEnd"/>
+      <w:r>
+        <w:t xml:space="preserve">-server </w:t>
+      </w:r>
+      <w:r>
+        <w:t>restart</w:t>
+      </w:r>
     </w:p>
     <w:p/>
+    <w:p>
+      <w:proofErr w:type="spellStart"/>
+      <w:r>
+        <w:rPr>
+          <w:rFonts w:hint="eastAsia"/>
+        </w:rPr>
+        <w:t>CentOS</w:t>
+      </w:r>
+      <w:proofErr w:type="spellEnd"/>
+      <w:r>
+        <w:t xml:space="preserve"> 7</w:t>
+      </w:r>
+      <w:r>
+        <w:rPr>
+          <w:rFonts w:hint="eastAsia"/>
+        </w:rPr>
+        <w:t>：</w:t>
+      </w:r>
+    </w:p>
+    <w:p>
+      <w:pPr>
+        <w:rPr>
+          <w:rFonts w:hint="eastAsia"/>
+        </w:rPr>
+      </w:pPr>
+    </w:p>
+    <w:p>
+      <w:proofErr w:type="spellStart"/>
+      <w:proofErr w:type="gramStart"/>
+      <w:r>
+        <w:t>systemctl</w:t>
+      </w:r>
+      <w:proofErr w:type="spellEnd"/>
+      <w:proofErr w:type="gramEnd"/>
+      <w:r>
+        <w:t xml:space="preserve"> start </w:t>
+      </w:r>
+      <w:proofErr w:type="spellStart"/>
+      <w:r>
+        <w:t>rabbitmq</w:t>
+      </w:r>
+      <w:proofErr w:type="spellEnd"/>
+      <w:r>
+        <w:t>-server</w:t>
+      </w:r>
+    </w:p>
+    <w:p>
+      <w:proofErr w:type="spellStart"/>
+      <w:proofErr w:type="gramStart"/>
+      <w:r>
+        <w:t>systemctl</w:t>
+      </w:r>
+      <w:proofErr w:type="spellEnd"/>
+      <w:proofErr w:type="gramEnd"/>
+      <w:r>
+        <w:t xml:space="preserve"> stop </w:t>
+      </w:r>
+      <w:proofErr w:type="spellStart"/>
+      <w:r>
+        <w:t>rabbitmq</w:t>
+      </w:r>
+      <w:proofErr w:type="spellEnd"/>
+      <w:r>
+        <w:t>-server</w:t>
+      </w:r>
+    </w:p>
+    <w:p>
+      <w:proofErr w:type="spellStart"/>
+      <w:proofErr w:type="gramStart"/>
+      <w:r>
+        <w:t>systemctl</w:t>
+      </w:r>
+      <w:proofErr w:type="spellEnd"/>
+      <w:proofErr w:type="gramEnd"/>
+      <w:r>
+        <w:t xml:space="preserve"> status </w:t>
+      </w:r>
+      <w:proofErr w:type="spellStart"/>
+      <w:r>
+        <w:t>rabbitmq</w:t>
+      </w:r>
+      <w:proofErr w:type="spellEnd"/>
+      <w:r>
+        <w:t>-server</w:t>
+      </w:r>
+    </w:p>
+    <w:p>
+      <w:r>
+        <w:rPr>
+          <w:noProof/>
+        </w:rPr>
+        <w:drawing>
+          <wp:inline distT="0" distB="0" distL="0" distR="0" wp14:anchorId="7F41F169" wp14:editId="0753DCC7">
+            <wp:extent cx="5274310" cy="1828800"/>
+            <wp:effectExtent l="0" t="0" r="2540" b="0"/>
+            <wp:docPr id="6" name="图片 6"/>
+            <wp:cNvGraphicFramePr>
+              <a:graphicFrameLocks xmlns:a="http://schemas.openxmlformats.org/drawingml/2006/main" noChangeAspect="1"/>
+            </wp:cNvGraphicFramePr>
+            <a:graphic xmlns:a="http://schemas.openxmlformats.org/drawingml/2006/main">
+              <a:graphicData uri="http://schemas.openxmlformats.org/drawingml/2006/picture">
+                <pic:pic xmlns:pic="http://schemas.openxmlformats.org/drawingml/2006/picture">
+                  <pic:nvPicPr>
+                    <pic:cNvPr id="1" name=""/>
+                    <pic:cNvPicPr/>
+                  </pic:nvPicPr>
+                  <pic:blipFill>
+                    <a:blip r:embed="rId15"/>
+                    <a:stretch>
+                      <a:fillRect/>
+                    </a:stretch>
+                  </pic:blipFill>
+                  <pic:spPr>
+                    <a:xfrm>
+                      <a:off x="0" y="0"/>
+                      <a:ext cx="5274310" cy="1828800"/>
+                    </a:xfrm>
+                    <a:prstGeom prst="rect">
+                      <a:avLst/>
+                    </a:prstGeom>
+                  </pic:spPr>
+                </pic:pic>
+              </a:graphicData>
+            </a:graphic>
+          </wp:inline>
+        </w:drawing>
+      </w:r>
+    </w:p>
+    <w:p/>
+    <w:p>
+      <w:r>
+        <w:rPr>
+          <w:rFonts w:hint="eastAsia"/>
+        </w:rPr>
+        <w:t>设置</w:t>
+      </w:r>
+      <w:r>
+        <w:t>开机启动</w:t>
+      </w:r>
+      <w:r>
+        <w:rPr>
+          <w:rFonts w:hint="eastAsia"/>
+        </w:rPr>
+        <w:t>(</w:t>
+      </w:r>
+      <w:r>
+        <w:rPr>
+          <w:rFonts w:hint="eastAsia"/>
+        </w:rPr>
+        <w:t>非必须</w:t>
+      </w:r>
+      <w:r>
+        <w:rPr>
+          <w:rFonts w:hint="eastAsia"/>
+        </w:rPr>
+        <w:t>)</w:t>
+      </w:r>
+    </w:p>
+    <w:p/>
+    <w:p>
+      <w:proofErr w:type="spellStart"/>
+      <w:proofErr w:type="gramStart"/>
+      <w:r>
+        <w:t>s</w:t>
+      </w:r>
+      <w:r>
+        <w:rPr>
+          <w:rFonts w:hint="eastAsia"/>
+        </w:rPr>
+        <w:t>ystem</w:t>
+      </w:r>
+      <w:r>
+        <w:t>ctl</w:t>
+      </w:r>
+      <w:proofErr w:type="spellEnd"/>
+      <w:proofErr w:type="gramEnd"/>
+      <w:r>
+        <w:t xml:space="preserve"> enable </w:t>
+      </w:r>
+      <w:proofErr w:type="spellStart"/>
+      <w:r>
+        <w:t>rabbitmq-server.service</w:t>
+      </w:r>
+      <w:proofErr w:type="spellEnd"/>
+    </w:p>
+    <w:p/>
+    <w:p/>
+    <w:p/>
+    <w:p/>
+    <w:p/>
+    <w:p/>
+    <w:p>
+      <w:pPr>
+        <w:rPr>
+          <w:rFonts w:hint="eastAsia"/>
+        </w:rPr>
+      </w:pPr>
+      <w:r>
+        <w:rPr>
+          <w:rFonts w:hint="eastAsia"/>
+        </w:rPr>
+        <w:lastRenderedPageBreak/>
+        <w:t>指令</w:t>
+      </w:r>
+      <w:r>
+        <w:t>参考</w:t>
+      </w:r>
+    </w:p>
+    <w:p>
+      <w:r>
+        <w:rPr>
+          <w:noProof/>
+        </w:rPr>
+        <w:drawing>
+          <wp:inline distT="0" distB="0" distL="0" distR="0" wp14:anchorId="06A97999" wp14:editId="15BC43FB">
+            <wp:extent cx="5274310" cy="2952750"/>
+            <wp:effectExtent l="0" t="0" r="2540" b="0"/>
+            <wp:docPr id="7" name="图片 7"/>
+            <wp:cNvGraphicFramePr>
+              <a:graphicFrameLocks xmlns:a="http://schemas.openxmlformats.org/drawingml/2006/main" noChangeAspect="1"/>
+            </wp:cNvGraphicFramePr>
+            <a:graphic xmlns:a="http://schemas.openxmlformats.org/drawingml/2006/main">
+              <a:graphicData uri="http://schemas.openxmlformats.org/drawingml/2006/picture">
+                <pic:pic xmlns:pic="http://schemas.openxmlformats.org/drawingml/2006/picture">
+                  <pic:nvPicPr>
+                    <pic:cNvPr id="1" name=""/>
+                    <pic:cNvPicPr/>
+                  </pic:nvPicPr>
+                  <pic:blipFill>
+                    <a:blip r:embed="rId16"/>
+                    <a:stretch>
+                      <a:fillRect/>
+                    </a:stretch>
+                  </pic:blipFill>
+                  <pic:spPr>
+                    <a:xfrm>
+                      <a:off x="0" y="0"/>
+                      <a:ext cx="5274310" cy="2952750"/>
+                    </a:xfrm>
+                    <a:prstGeom prst="rect">
+                      <a:avLst/>
+                    </a:prstGeom>
+                  </pic:spPr>
+                </pic:pic>
+              </a:graphicData>
+            </a:graphic>
+          </wp:inline>
+        </w:drawing>
+      </w:r>
+    </w:p>
+    <w:p/>
+    <w:p>
+      <w:pPr>
+        <w:pStyle w:val="1"/>
+      </w:pPr>
+      <w:r>
+        <w:rPr>
+          <w:rFonts w:hint="eastAsia"/>
+        </w:rPr>
+        <w:t>远程</w:t>
+      </w:r>
+      <w:r>
+        <w:t>登录</w:t>
+      </w:r>
+    </w:p>
+    <w:p/>
+    <w:p>
+      <w:r>
+        <w:rPr>
+          <w:rFonts w:hint="eastAsia"/>
+        </w:rPr>
+        <w:t>由于</w:t>
+      </w:r>
+      <w:r>
+        <w:rPr>
+          <w:rFonts w:hint="eastAsia"/>
+        </w:rPr>
+        <w:t xml:space="preserve"> </w:t>
+      </w:r>
+      <w:proofErr w:type="spellStart"/>
+      <w:r>
+        <w:t>RabbitMq</w:t>
+      </w:r>
+      <w:proofErr w:type="spellEnd"/>
+      <w:r>
+        <w:t xml:space="preserve"> </w:t>
+      </w:r>
+      <w:r>
+        <w:rPr>
+          <w:rFonts w:hint="eastAsia"/>
+        </w:rPr>
+        <w:t>的</w:t>
+      </w:r>
+      <w:r>
+        <w:t>默认账户</w:t>
+      </w:r>
+      <w:r>
+        <w:rPr>
+          <w:rFonts w:hint="eastAsia"/>
+        </w:rPr>
+        <w:t xml:space="preserve"> </w:t>
+      </w:r>
+      <w:r>
+        <w:t xml:space="preserve">guest </w:t>
+      </w:r>
+      <w:r>
+        <w:rPr>
+          <w:rFonts w:hint="eastAsia"/>
+        </w:rPr>
+        <w:t>是</w:t>
+      </w:r>
+      <w:r>
+        <w:t>不允许远程登录的，所以需要修改配置文件</w:t>
+      </w:r>
+      <w:r>
+        <w:rPr>
+          <w:rFonts w:hint="eastAsia"/>
+        </w:rPr>
+        <w:t>。</w:t>
+      </w:r>
+    </w:p>
+    <w:p/>
+    <w:p>
+      <w:r>
+        <w:rPr>
+          <w:rFonts w:hint="eastAsia"/>
+        </w:rPr>
+        <w:t>切换</w:t>
+      </w:r>
+      <w:r>
+        <w:t>目录</w:t>
+      </w:r>
+    </w:p>
+    <w:p>
+      <w:proofErr w:type="gramStart"/>
+      <w:r>
+        <w:t>cd</w:t>
+      </w:r>
+      <w:proofErr w:type="gramEnd"/>
+      <w:r>
+        <w:t xml:space="preserve"> /</w:t>
+      </w:r>
+      <w:proofErr w:type="spellStart"/>
+      <w:r>
+        <w:t>etc</w:t>
+      </w:r>
+      <w:proofErr w:type="spellEnd"/>
+      <w:r>
+        <w:t>/</w:t>
+      </w:r>
+      <w:proofErr w:type="spellStart"/>
+      <w:r>
+        <w:t>rabbitmq</w:t>
+      </w:r>
+      <w:proofErr w:type="spellEnd"/>
+      <w:r>
+        <w:t>/</w:t>
+      </w:r>
+    </w:p>
+    <w:p>
+      <w:r>
+        <w:rPr>
+          <w:noProof/>
+        </w:rPr>
+        <w:drawing>
+          <wp:inline distT="0" distB="0" distL="0" distR="0" wp14:anchorId="40375AE4" wp14:editId="600018AF">
+            <wp:extent cx="3657143" cy="504762"/>
+            <wp:effectExtent l="0" t="0" r="635" b="0"/>
+            <wp:docPr id="8" name="图片 8"/>
+            <wp:cNvGraphicFramePr>
+              <a:graphicFrameLocks xmlns:a="http://schemas.openxmlformats.org/drawingml/2006/main" noChangeAspect="1"/>
+            </wp:cNvGraphicFramePr>
+            <a:graphic xmlns:a="http://schemas.openxmlformats.org/drawingml/2006/main">
+              <a:graphicData uri="http://schemas.openxmlformats.org/drawingml/2006/picture">
+                <pic:pic xmlns:pic="http://schemas.openxmlformats.org/drawingml/2006/picture">
+                  <pic:nvPicPr>
+                    <pic:cNvPr id="1" name=""/>
+                    <pic:cNvPicPr/>
+                  </pic:nvPicPr>
+                  <pic:blipFill>
+                    <a:blip r:embed="rId17"/>
+                    <a:stretch>
+                      <a:fillRect/>
+                    </a:stretch>
+                  </pic:blipFill>
+                  <pic:spPr>
+                    <a:xfrm>
+                      <a:off x="0" y="0"/>
+                      <a:ext cx="3657143" cy="504762"/>
+                    </a:xfrm>
+                    <a:prstGeom prst="rect">
+                      <a:avLst/>
+                    </a:prstGeom>
+                  </pic:spPr>
+                </pic:pic>
+              </a:graphicData>
+            </a:graphic>
+          </wp:inline>
+        </w:drawing>
+      </w:r>
+    </w:p>
+    <w:p>
+      <w:r>
+        <w:rPr>
+          <w:rFonts w:hint="eastAsia"/>
+        </w:rPr>
+        <w:t>文件夹</w:t>
+      </w:r>
+      <w:r>
+        <w:t>里面暂时是空的。</w:t>
+      </w:r>
+    </w:p>
+    <w:p>
+      <w:pPr>
+        <w:rPr>
+          <w:rFonts w:hint="eastAsia"/>
+        </w:rPr>
+      </w:pPr>
+    </w:p>
+    <w:p>
+      <w:r>
+        <w:rPr>
+          <w:rFonts w:hint="eastAsia"/>
+        </w:rPr>
+        <w:t>拷贝</w:t>
+      </w:r>
+      <w:r>
+        <w:t>配置文件</w:t>
+      </w:r>
+    </w:p>
+    <w:p>
+      <w:proofErr w:type="spellStart"/>
+      <w:proofErr w:type="gramStart"/>
+      <w:r>
+        <w:t>cp</w:t>
+      </w:r>
+      <w:proofErr w:type="spellEnd"/>
+      <w:proofErr w:type="gramEnd"/>
+      <w:r>
+        <w:t xml:space="preserve"> /</w:t>
+      </w:r>
+      <w:proofErr w:type="spellStart"/>
+      <w:r>
+        <w:t>usr</w:t>
+      </w:r>
+      <w:proofErr w:type="spellEnd"/>
+      <w:r>
+        <w:t>/share/doc/rabbitmq-server-3.6.6/</w:t>
+      </w:r>
+      <w:proofErr w:type="spellStart"/>
+      <w:r>
+        <w:t>rabbitmq.config.example</w:t>
+      </w:r>
+      <w:proofErr w:type="spellEnd"/>
+      <w:r>
+        <w:t xml:space="preserve"> /</w:t>
+      </w:r>
+      <w:proofErr w:type="spellStart"/>
+      <w:r>
+        <w:t>etc</w:t>
+      </w:r>
+      <w:proofErr w:type="spellEnd"/>
+      <w:r>
+        <w:t>/</w:t>
+      </w:r>
+      <w:proofErr w:type="spellStart"/>
+      <w:r>
+        <w:t>rabbitmq</w:t>
+      </w:r>
+      <w:proofErr w:type="spellEnd"/>
+      <w:r>
+        <w:t>/</w:t>
+      </w:r>
+    </w:p>
+    <w:p/>
+    <w:p>
+      <w:r>
+        <w:rPr>
+          <w:rFonts w:hint="eastAsia"/>
+        </w:rPr>
+        <w:t>即是拷贝</w:t>
+      </w:r>
+      <w:r>
+        <w:t>到当前目录</w:t>
+      </w:r>
+    </w:p>
+    <w:p>
+      <w:r>
+        <w:rPr>
+          <w:rFonts w:hint="eastAsia"/>
+        </w:rPr>
+        <w:t xml:space="preserve"> </w:t>
+      </w:r>
+      <w:proofErr w:type="spellStart"/>
+      <w:proofErr w:type="gramStart"/>
+      <w:r>
+        <w:t>cp</w:t>
+      </w:r>
+      <w:proofErr w:type="spellEnd"/>
+      <w:proofErr w:type="gramEnd"/>
+      <w:r>
+        <w:t xml:space="preserve"> /</w:t>
+      </w:r>
+      <w:proofErr w:type="spellStart"/>
+      <w:r>
+        <w:t>usr</w:t>
+      </w:r>
+      <w:proofErr w:type="spellEnd"/>
+      <w:r>
+        <w:t>/share/doc/rabbitmq-server-3.6.6/</w:t>
+      </w:r>
+      <w:proofErr w:type="spellStart"/>
+      <w:r>
+        <w:t>rabbitmq.config.example</w:t>
+      </w:r>
+      <w:proofErr w:type="spellEnd"/>
+      <w:r>
+        <w:t xml:space="preserve"> </w:t>
+      </w:r>
+      <w:r>
+        <w:t xml:space="preserve"> .</w:t>
+      </w:r>
+      <w:r>
+        <w:rPr>
+          <w:rFonts w:hint="eastAsia"/>
+        </w:rPr>
+        <w:t>【这里</w:t>
+      </w:r>
+      <w:r>
+        <w:t>有一个点</w:t>
+      </w:r>
+      <w:r>
+        <w:t xml:space="preserve">”.” </w:t>
+      </w:r>
+      <w:r>
+        <w:rPr>
+          <w:rFonts w:hint="eastAsia"/>
+        </w:rPr>
+        <w:t>当前</w:t>
+      </w:r>
+      <w:r>
+        <w:t>目录</w:t>
+      </w:r>
+      <w:r>
+        <w:rPr>
+          <w:rFonts w:hint="eastAsia"/>
+        </w:rPr>
+        <w:t>】</w:t>
+      </w:r>
+    </w:p>
+    <w:p/>
+    <w:p>
+      <w:r>
+        <w:rPr>
+          <w:rFonts w:hint="eastAsia"/>
+        </w:rPr>
+        <w:t>重命名</w:t>
+      </w:r>
+    </w:p>
+    <w:p>
+      <w:proofErr w:type="gramStart"/>
+      <w:r>
+        <w:t>mv</w:t>
+      </w:r>
+      <w:proofErr w:type="gramEnd"/>
+      <w:r>
+        <w:t xml:space="preserve"> </w:t>
+      </w:r>
+      <w:proofErr w:type="spellStart"/>
+      <w:r>
+        <w:t>rabbitmq.config.example</w:t>
+      </w:r>
+      <w:proofErr w:type="spellEnd"/>
+      <w:r>
+        <w:t xml:space="preserve"> </w:t>
+      </w:r>
+      <w:proofErr w:type="spellStart"/>
+      <w:r>
+        <w:t>rabbitmq.config</w:t>
+      </w:r>
+      <w:proofErr w:type="spellEnd"/>
+    </w:p>
+    <w:p/>
+    <w:p>
+      <w:r>
+        <w:rPr>
+          <w:rFonts w:hint="eastAsia"/>
+        </w:rPr>
+        <w:t>编辑</w:t>
+      </w:r>
+    </w:p>
+    <w:p>
+      <w:pPr>
+        <w:rPr>
+          <w:rFonts w:hint="eastAsia"/>
+        </w:rPr>
+      </w:pPr>
+      <w:proofErr w:type="gramStart"/>
+      <w:r>
+        <w:t>v</w:t>
+      </w:r>
+      <w:r>
+        <w:rPr>
+          <w:rFonts w:hint="eastAsia"/>
+        </w:rPr>
+        <w:t>im</w:t>
+      </w:r>
+      <w:proofErr w:type="gramEnd"/>
+      <w:r>
+        <w:t xml:space="preserve"> </w:t>
+      </w:r>
+      <w:proofErr w:type="spellStart"/>
+      <w:r>
+        <w:t>rabbitmq.config</w:t>
+      </w:r>
+      <w:proofErr w:type="spellEnd"/>
+    </w:p>
+    <w:p>
+      <w:r>
+        <w:rPr>
+          <w:noProof/>
+        </w:rPr>
+        <w:lastRenderedPageBreak/>
+        <w:drawing>
+          <wp:inline distT="0" distB="0" distL="0" distR="0" wp14:anchorId="3A03A504" wp14:editId="7CFFD2CB">
+            <wp:extent cx="5274310" cy="1299845"/>
+            <wp:effectExtent l="0" t="0" r="2540" b="0"/>
+            <wp:docPr id="9" name="图片 9"/>
+            <wp:cNvGraphicFramePr>
+              <a:graphicFrameLocks xmlns:a="http://schemas.openxmlformats.org/drawingml/2006/main" noChangeAspect="1"/>
+            </wp:cNvGraphicFramePr>
+            <a:graphic xmlns:a="http://schemas.openxmlformats.org/drawingml/2006/main">
+              <a:graphicData uri="http://schemas.openxmlformats.org/drawingml/2006/picture">
+                <pic:pic xmlns:pic="http://schemas.openxmlformats.org/drawingml/2006/picture">
+                  <pic:nvPicPr>
+                    <pic:cNvPr id="1" name=""/>
+                    <pic:cNvPicPr/>
+                  </pic:nvPicPr>
+                  <pic:blipFill>
+                    <a:blip r:embed="rId18"/>
+                    <a:stretch>
+                      <a:fillRect/>
+                    </a:stretch>
+                  </pic:blipFill>
+                  <pic:spPr>
+                    <a:xfrm>
+                      <a:off x="0" y="0"/>
+                      <a:ext cx="5274310" cy="1299845"/>
+                    </a:xfrm>
+                    <a:prstGeom prst="rect">
+                      <a:avLst/>
+                    </a:prstGeom>
+                  </pic:spPr>
+                </pic:pic>
+              </a:graphicData>
+            </a:graphic>
+          </wp:inline>
+        </w:drawing>
+      </w:r>
+    </w:p>
+    <w:p>
+      <w:r>
+        <w:rPr>
+          <w:rFonts w:hint="eastAsia"/>
+        </w:rPr>
+        <w:t>将</w:t>
+      </w:r>
+      <w:r>
+        <w:t>注释去掉，并且将后面</w:t>
+      </w:r>
+      <w:r>
+        <w:rPr>
+          <w:rFonts w:hint="eastAsia"/>
+        </w:rPr>
+        <w:t>的</w:t>
+      </w:r>
+      <w:r>
+        <w:t>逗号去掉</w:t>
+      </w:r>
+    </w:p>
+    <w:p/>
+    <w:p>
+      <w:r>
+        <w:rPr>
+          <w:rFonts w:hint="eastAsia"/>
+        </w:rPr>
+        <w:t>开启</w:t>
+      </w:r>
+      <w:r>
+        <w:t>管理工具</w:t>
+      </w:r>
+    </w:p>
+    <w:p>
+      <w:proofErr w:type="spellStart"/>
+      <w:proofErr w:type="gramStart"/>
+      <w:r>
+        <w:t>rabbitmq</w:t>
+      </w:r>
+      <w:proofErr w:type="spellEnd"/>
+      <w:r>
+        <w:t>-plugins</w:t>
+      </w:r>
+      <w:proofErr w:type="gramEnd"/>
+      <w:r>
+        <w:t xml:space="preserve"> enable </w:t>
+      </w:r>
+      <w:proofErr w:type="spellStart"/>
+      <w:r>
+        <w:t>rabbitmq_management</w:t>
+      </w:r>
+      <w:proofErr w:type="spellEnd"/>
+    </w:p>
+    <w:p>
+      <w:r>
+        <w:rPr>
+          <w:noProof/>
+        </w:rPr>
+        <w:drawing>
+          <wp:inline distT="0" distB="0" distL="0" distR="0" wp14:anchorId="0365FC68" wp14:editId="28B8350B">
+            <wp:extent cx="5274310" cy="1395095"/>
+            <wp:effectExtent l="0" t="0" r="2540" b="0"/>
+            <wp:docPr id="10" name="图片 10"/>
+            <wp:cNvGraphicFramePr>
+              <a:graphicFrameLocks xmlns:a="http://schemas.openxmlformats.org/drawingml/2006/main" noChangeAspect="1"/>
+            </wp:cNvGraphicFramePr>
+            <a:graphic xmlns:a="http://schemas.openxmlformats.org/drawingml/2006/main">
+              <a:graphicData uri="http://schemas.openxmlformats.org/drawingml/2006/picture">
+                <pic:pic xmlns:pic="http://schemas.openxmlformats.org/drawingml/2006/picture">
+                  <pic:nvPicPr>
+                    <pic:cNvPr id="1" name=""/>
+                    <pic:cNvPicPr/>
+                  </pic:nvPicPr>
+                  <pic:blipFill>
+                    <a:blip r:embed="rId19"/>
+                    <a:stretch>
+                      <a:fillRect/>
+                    </a:stretch>
+                  </pic:blipFill>
+                  <pic:spPr>
+                    <a:xfrm>
+                      <a:off x="0" y="0"/>
+                      <a:ext cx="5274310" cy="1395095"/>
+                    </a:xfrm>
+                    <a:prstGeom prst="rect">
+                      <a:avLst/>
+                    </a:prstGeom>
+                  </pic:spPr>
+                </pic:pic>
+              </a:graphicData>
+            </a:graphic>
+          </wp:inline>
+        </w:drawing>
+      </w:r>
+    </w:p>
+    <w:p>
+      <w:pPr>
+        <w:rPr>
+          <w:rFonts w:hint="eastAsia"/>
+        </w:rPr>
+      </w:pPr>
+      <w:r>
+        <w:rPr>
+          <w:rFonts w:hint="eastAsia"/>
+        </w:rPr>
+        <w:t>重启</w:t>
+      </w:r>
+    </w:p>
+    <w:p>
+      <w:proofErr w:type="spellStart"/>
+      <w:proofErr w:type="gramStart"/>
+      <w:r>
+        <w:t>systemctl</w:t>
+      </w:r>
+      <w:proofErr w:type="spellEnd"/>
+      <w:proofErr w:type="gramEnd"/>
+      <w:r>
+        <w:t xml:space="preserve"> restart </w:t>
+      </w:r>
+      <w:proofErr w:type="spellStart"/>
+      <w:r>
+        <w:t>rabbitmq</w:t>
+      </w:r>
+      <w:proofErr w:type="spellEnd"/>
+      <w:r>
+        <w:t>-server</w:t>
+      </w:r>
+    </w:p>
+    <w:p>
+      <w:pPr>
+        <w:rPr>
+          <w:rFonts w:hint="eastAsia"/>
+        </w:rPr>
+      </w:pPr>
+      <w:r>
+        <w:rPr>
+          <w:rFonts w:hint="eastAsia"/>
+        </w:rPr>
+        <w:t>或者</w:t>
+      </w:r>
+    </w:p>
+    <w:p>
+      <w:proofErr w:type="gramStart"/>
+      <w:r>
+        <w:t>service</w:t>
+      </w:r>
+      <w:proofErr w:type="gramEnd"/>
+      <w:r>
+        <w:t xml:space="preserve"> </w:t>
+      </w:r>
+      <w:proofErr w:type="spellStart"/>
+      <w:r>
+        <w:t>rabbitmq</w:t>
+      </w:r>
+      <w:proofErr w:type="spellEnd"/>
+      <w:r>
+        <w:t xml:space="preserve">-server </w:t>
+      </w:r>
+      <w:r>
+        <w:t>restart</w:t>
+      </w:r>
+    </w:p>
+    <w:p/>
+    <w:p>
+      <w:r>
+        <w:rPr>
+          <w:rFonts w:hint="eastAsia"/>
+        </w:rPr>
+        <w:t>开放</w:t>
+      </w:r>
+      <w:r>
+        <w:t>端口</w:t>
+      </w:r>
+    </w:p>
+    <w:p/>
+    <w:p>
+      <w:r>
+        <w:rPr>
+          <w:rFonts w:hint="eastAsia"/>
+        </w:rPr>
+        <w:t>官方建议</w:t>
+      </w:r>
+      <w:r>
+        <w:t>开放的</w:t>
+      </w:r>
+      <w:r>
+        <w:rPr>
+          <w:rFonts w:hint="eastAsia"/>
+        </w:rPr>
+        <w:t>端口</w:t>
+      </w:r>
+    </w:p>
+    <w:p>
+      <w:pPr>
+        <w:rPr>
+          <w:rFonts w:hint="eastAsia"/>
+        </w:rPr>
+      </w:pPr>
+      <w:r>
+        <w:rPr>
+          <w:noProof/>
+        </w:rPr>
+        <w:drawing>
+          <wp:inline distT="0" distB="0" distL="0" distR="0" wp14:anchorId="1A0E3B71" wp14:editId="53AE5DDA">
+            <wp:extent cx="5274310" cy="2237105"/>
+            <wp:effectExtent l="0" t="0" r="2540" b="0"/>
+            <wp:docPr id="11" name="图片 11"/>
+            <wp:cNvGraphicFramePr>
+              <a:graphicFrameLocks xmlns:a="http://schemas.openxmlformats.org/drawingml/2006/main" noChangeAspect="1"/>
+            </wp:cNvGraphicFramePr>
+            <a:graphic xmlns:a="http://schemas.openxmlformats.org/drawingml/2006/main">
+              <a:graphicData uri="http://schemas.openxmlformats.org/drawingml/2006/picture">
+                <pic:pic xmlns:pic="http://schemas.openxmlformats.org/drawingml/2006/picture">
+                  <pic:nvPicPr>
+                    <pic:cNvPr id="1" name=""/>
+                    <pic:cNvPicPr/>
+                  </pic:nvPicPr>
+                  <pic:blipFill>
+                    <a:blip r:embed="rId20"/>
+                    <a:stretch>
+                      <a:fillRect/>
+                    </a:stretch>
+                  </pic:blipFill>
+                  <pic:spPr>
+                    <a:xfrm>
+                      <a:off x="0" y="0"/>
+                      <a:ext cx="5274310" cy="2237105"/>
+                    </a:xfrm>
+                    <a:prstGeom prst="rect">
+                      <a:avLst/>
+                    </a:prstGeom>
+                  </pic:spPr>
+                </pic:pic>
+              </a:graphicData>
+            </a:graphic>
+          </wp:inline>
+        </w:drawing>
+      </w:r>
+    </w:p>
+    <w:p/>
+    <w:p>
+      <w:pPr>
+        <w:rPr>
+          <w:rFonts w:hint="eastAsia"/>
+        </w:rPr>
+      </w:pPr>
+      <w:r>
+        <w:rPr>
+          <w:rFonts w:hint="eastAsia"/>
+        </w:rPr>
+        <w:t>需要</w:t>
+      </w:r>
+      <w:r>
+        <w:t>使用到的端口则自行开启</w:t>
+      </w:r>
+    </w:p>
+    <w:p>
+      <w:pPr>
+        <w:rPr>
+          <w:rFonts w:hint="eastAsia"/>
+        </w:rPr>
+      </w:pPr>
+    </w:p>
+    <w:p>
+      <w:proofErr w:type="spellStart"/>
+      <w:r>
+        <w:rPr>
+          <w:rFonts w:hint="eastAsia"/>
+        </w:rPr>
+        <w:t>CentOS</w:t>
+      </w:r>
+      <w:proofErr w:type="spellEnd"/>
+      <w:r>
+        <w:t xml:space="preserve"> 7 </w:t>
+      </w:r>
+      <w:r>
+        <w:rPr>
+          <w:rFonts w:hint="eastAsia"/>
+        </w:rPr>
+        <w:t>之前</w:t>
+      </w:r>
+    </w:p>
+    <w:p/>
+    <w:p>
+      <w:r>
+        <w:lastRenderedPageBreak/>
+        <w:t>/</w:t>
+      </w:r>
+      <w:proofErr w:type="spellStart"/>
+      <w:r>
+        <w:t>sbin</w:t>
+      </w:r>
+      <w:proofErr w:type="spellEnd"/>
+      <w:r>
+        <w:t>/</w:t>
+      </w:r>
+      <w:proofErr w:type="spellStart"/>
+      <w:r>
+        <w:t>iptab</w:t>
+      </w:r>
+      <w:r>
+        <w:t>les</w:t>
+      </w:r>
+      <w:proofErr w:type="spellEnd"/>
+      <w:r>
+        <w:t xml:space="preserve"> -I INPUT -p </w:t>
+      </w:r>
+      <w:proofErr w:type="spellStart"/>
+      <w:r>
+        <w:t>tcp</w:t>
+      </w:r>
+      <w:proofErr w:type="spellEnd"/>
+      <w:r>
+        <w:t xml:space="preserve"> </w:t>
+      </w:r>
+      <w:r>
+        <w:t>–</w:t>
+      </w:r>
+      <w:proofErr w:type="spellStart"/>
+      <w:r>
+        <w:t>dport</w:t>
+      </w:r>
+      <w:proofErr w:type="spellEnd"/>
+      <w:r>
+        <w:t xml:space="preserve"> 2</w:t>
+      </w:r>
+      <w:r>
+        <w:t>5672</w:t>
+      </w:r>
+      <w:r>
+        <w:t xml:space="preserve"> -j ACCEPT</w:t>
+      </w:r>
+    </w:p>
+    <w:p>
+      <w:pPr>
+        <w:rPr>
+          <w:rFonts w:hint="eastAsia"/>
+        </w:rPr>
+      </w:pPr>
+    </w:p>
+    <w:p>
+      <w:r>
+        <w:t>/</w:t>
+      </w:r>
+      <w:proofErr w:type="spellStart"/>
+      <w:r>
+        <w:t>sbin</w:t>
+      </w:r>
+      <w:proofErr w:type="spellEnd"/>
+      <w:r>
+        <w:t>/</w:t>
+      </w:r>
+      <w:proofErr w:type="spellStart"/>
+      <w:r>
+        <w:t>iptab</w:t>
+      </w:r>
+      <w:r>
+        <w:t>les</w:t>
+      </w:r>
+      <w:proofErr w:type="spellEnd"/>
+      <w:r>
+        <w:t xml:space="preserve"> -I INPUT -p </w:t>
+      </w:r>
+      <w:proofErr w:type="spellStart"/>
+      <w:r>
+        <w:t>tcp</w:t>
+      </w:r>
+      <w:proofErr w:type="spellEnd"/>
+      <w:r>
+        <w:t xml:space="preserve"> --</w:t>
+      </w:r>
+      <w:proofErr w:type="spellStart"/>
+      <w:r>
+        <w:t>dport</w:t>
+      </w:r>
+      <w:proofErr w:type="spellEnd"/>
+      <w:r>
+        <w:t xml:space="preserve"> 15672</w:t>
+      </w:r>
+      <w:r>
+        <w:t xml:space="preserve"> -j ACCEPT</w:t>
+      </w:r>
+    </w:p>
+    <w:p>
+      <w:r>
+        <w:t>/</w:t>
+      </w:r>
+      <w:proofErr w:type="spellStart"/>
+      <w:r>
+        <w:t>sbin</w:t>
+      </w:r>
+      <w:proofErr w:type="spellEnd"/>
+      <w:r>
+        <w:t>/</w:t>
+      </w:r>
+      <w:proofErr w:type="spellStart"/>
+      <w:r>
+        <w:t>iptab</w:t>
+      </w:r>
+      <w:r>
+        <w:t>les</w:t>
+      </w:r>
+      <w:proofErr w:type="spellEnd"/>
+      <w:r>
+        <w:t xml:space="preserve"> -I INPUT -p </w:t>
+      </w:r>
+      <w:proofErr w:type="spellStart"/>
+      <w:r>
+        <w:t>tcp</w:t>
+      </w:r>
+      <w:proofErr w:type="spellEnd"/>
+      <w:r>
+        <w:t xml:space="preserve"> --</w:t>
+      </w:r>
+      <w:proofErr w:type="spellStart"/>
+      <w:r>
+        <w:t>dport</w:t>
+      </w:r>
+      <w:proofErr w:type="spellEnd"/>
+      <w:r>
+        <w:t xml:space="preserve"> 5672</w:t>
+      </w:r>
+      <w:r>
+        <w:t xml:space="preserve"> -j ACCEPT</w:t>
+      </w:r>
+    </w:p>
+    <w:p>
+      <w:r>
+        <w:t>/</w:t>
+      </w:r>
+      <w:proofErr w:type="spellStart"/>
+      <w:r>
+        <w:t>sbin</w:t>
+      </w:r>
+      <w:proofErr w:type="spellEnd"/>
+      <w:r>
+        <w:t>/</w:t>
+      </w:r>
+      <w:proofErr w:type="spellStart"/>
+      <w:r>
+        <w:t>iptab</w:t>
+      </w:r>
+      <w:r>
+        <w:t>les</w:t>
+      </w:r>
+      <w:proofErr w:type="spellEnd"/>
+      <w:r>
+        <w:t xml:space="preserve"> -I INPUT -p </w:t>
+      </w:r>
+      <w:proofErr w:type="spellStart"/>
+      <w:r>
+        <w:t>tcp</w:t>
+      </w:r>
+      <w:proofErr w:type="spellEnd"/>
+      <w:r>
+        <w:t xml:space="preserve"> --</w:t>
+      </w:r>
+      <w:proofErr w:type="spellStart"/>
+      <w:r>
+        <w:t>dport</w:t>
+      </w:r>
+      <w:proofErr w:type="spellEnd"/>
+      <w:r>
+        <w:t xml:space="preserve"> 567</w:t>
+      </w:r>
+      <w:r>
+        <w:t>1</w:t>
+      </w:r>
+      <w:r>
+        <w:t xml:space="preserve"> -j ACCEPT</w:t>
+      </w:r>
+    </w:p>
+    <w:p/>
+    <w:p>
+      <w:r>
+        <w:t>/</w:t>
+      </w:r>
+      <w:proofErr w:type="spellStart"/>
+      <w:r>
+        <w:t>etc</w:t>
+      </w:r>
+      <w:proofErr w:type="spellEnd"/>
+      <w:r>
+        <w:t>/</w:t>
+      </w:r>
+      <w:proofErr w:type="spellStart"/>
+      <w:r>
+        <w:t>rc.d</w:t>
+      </w:r>
+      <w:proofErr w:type="spellEnd"/>
+      <w:r>
+        <w:t>/</w:t>
+      </w:r>
+      <w:proofErr w:type="spellStart"/>
+      <w:r>
+        <w:t>init.d</w:t>
+      </w:r>
+      <w:proofErr w:type="spellEnd"/>
+      <w:r>
+        <w:t>/</w:t>
+      </w:r>
+      <w:proofErr w:type="spellStart"/>
+      <w:r>
+        <w:t>iptables</w:t>
+      </w:r>
+      <w:proofErr w:type="spellEnd"/>
+      <w:r>
+        <w:t xml:space="preserve"> save</w:t>
+      </w:r>
+    </w:p>
+    <w:p/>
+    <w:p/>
+    <w:p>
+      <w:proofErr w:type="spellStart"/>
+      <w:r>
+        <w:t>CentOS</w:t>
+      </w:r>
+      <w:proofErr w:type="spellEnd"/>
+      <w:r>
+        <w:t xml:space="preserve"> 7</w:t>
+      </w:r>
+    </w:p>
+    <w:p/>
+    <w:p>
+      <w:proofErr w:type="gramStart"/>
+      <w:r>
+        <w:t>firewall-</w:t>
+      </w:r>
+      <w:proofErr w:type="spellStart"/>
+      <w:r>
+        <w:t>cmd</w:t>
+      </w:r>
+      <w:proofErr w:type="spellEnd"/>
+      <w:proofErr w:type="gramEnd"/>
+      <w:r>
+        <w:t xml:space="preserve"> --add-port=5671/</w:t>
+      </w:r>
+      <w:proofErr w:type="spellStart"/>
+      <w:r>
+        <w:t>tcp</w:t>
+      </w:r>
+      <w:proofErr w:type="spellEnd"/>
+    </w:p>
+    <w:p>
+      <w:proofErr w:type="gramStart"/>
+      <w:r>
+        <w:t>firewall-</w:t>
+      </w:r>
+      <w:proofErr w:type="spellStart"/>
+      <w:r>
+        <w:t>cmd</w:t>
+      </w:r>
+      <w:proofErr w:type="spellEnd"/>
+      <w:proofErr w:type="gramEnd"/>
+      <w:r>
+        <w:t xml:space="preserve"> --add-port=567</w:t>
+      </w:r>
+      <w:r>
+        <w:t>2</w:t>
+      </w:r>
+      <w:r>
+        <w:t>/</w:t>
+      </w:r>
+      <w:proofErr w:type="spellStart"/>
+      <w:r>
+        <w:t>tcp</w:t>
+      </w:r>
+      <w:proofErr w:type="spellEnd"/>
+    </w:p>
+    <w:p>
+      <w:proofErr w:type="gramStart"/>
+      <w:r>
+        <w:t>firewall-</w:t>
+      </w:r>
+      <w:proofErr w:type="spellStart"/>
+      <w:r>
+        <w:t>cmd</w:t>
+      </w:r>
+      <w:proofErr w:type="spellEnd"/>
+      <w:proofErr w:type="gramEnd"/>
+      <w:r>
+        <w:t xml:space="preserve"> --add-port=15672</w:t>
+      </w:r>
+      <w:r>
+        <w:t>/</w:t>
+      </w:r>
+      <w:proofErr w:type="spellStart"/>
+      <w:r>
+        <w:t>tcp</w:t>
+      </w:r>
+      <w:proofErr w:type="spellEnd"/>
+    </w:p>
+    <w:p>
+      <w:pPr>
+        <w:rPr>
+          <w:rFonts w:hint="eastAsia"/>
+        </w:rPr>
+      </w:pPr>
+      <w:proofErr w:type="gramStart"/>
+      <w:r>
+        <w:t>firewall-</w:t>
+      </w:r>
+      <w:proofErr w:type="spellStart"/>
+      <w:r>
+        <w:t>cmd</w:t>
+      </w:r>
+      <w:proofErr w:type="spellEnd"/>
+      <w:proofErr w:type="gramEnd"/>
+      <w:r>
+        <w:t xml:space="preserve"> --add-port=</w:t>
+      </w:r>
+      <w:r>
+        <w:t>25672</w:t>
+      </w:r>
+      <w:r>
+        <w:t>/</w:t>
+      </w:r>
+      <w:proofErr w:type="spellStart"/>
+      <w:r>
+        <w:t>tcp</w:t>
+      </w:r>
+      <w:proofErr w:type="spellEnd"/>
+    </w:p>
+    <w:p/>
+    <w:p>
+      <w:pPr>
+        <w:pStyle w:val="1"/>
+        <w:rPr>
+          <w:rFonts w:hint="eastAsia"/>
+        </w:rPr>
+      </w:pPr>
+      <w:r>
+        <w:rPr>
+          <w:rFonts w:hint="eastAsia"/>
+        </w:rPr>
+        <w:t>访问</w:t>
+      </w:r>
+      <w:r>
+        <w:t>成功</w:t>
+      </w:r>
+    </w:p>
+    <w:p>
+      <w:r>
+        <w:rPr>
+          <w:noProof/>
+        </w:rPr>
+        <w:drawing>
+          <wp:inline distT="0" distB="0" distL="0" distR="0" wp14:anchorId="5EA8CB3A" wp14:editId="7D6C71EC">
+            <wp:extent cx="5274310" cy="2418080"/>
+            <wp:effectExtent l="0" t="0" r="2540" b="1270"/>
+            <wp:docPr id="12" name="图片 12"/>
+            <wp:cNvGraphicFramePr>
+              <a:graphicFrameLocks xmlns:a="http://schemas.openxmlformats.org/drawingml/2006/main" noChangeAspect="1"/>
+            </wp:cNvGraphicFramePr>
+            <a:graphic xmlns:a="http://schemas.openxmlformats.org/drawingml/2006/main">
+              <a:graphicData uri="http://schemas.openxmlformats.org/drawingml/2006/picture">
+                <pic:pic xmlns:pic="http://schemas.openxmlformats.org/drawingml/2006/picture">
+                  <pic:nvPicPr>
+                    <pic:cNvPr id="1" name=""/>
+                    <pic:cNvPicPr/>
+                  </pic:nvPicPr>
+                  <pic:blipFill>
+                    <a:blip r:embed="rId21"/>
+                    <a:stretch>
+                      <a:fillRect/>
+                    </a:stretch>
+                  </pic:blipFill>
+                  <pic:spPr>
+                    <a:xfrm>
+                      <a:off x="0" y="0"/>
+                      <a:ext cx="5274310" cy="2418080"/>
+                    </a:xfrm>
+                    <a:prstGeom prst="rect">
+                      <a:avLst/>
+                    </a:prstGeom>
+                  </pic:spPr>
+                </pic:pic>
+              </a:graphicData>
+            </a:graphic>
+          </wp:inline>
+        </w:drawing>
+      </w:r>
+    </w:p>
+    <w:p>
+      <w:r>
+        <w:rPr>
+          <w:noProof/>
+        </w:rPr>
+        <w:lastRenderedPageBreak/>
+        <w:drawing>
+          <wp:inline distT="0" distB="0" distL="0" distR="0" wp14:anchorId="57A0C98C" wp14:editId="607B8414">
+            <wp:extent cx="5274310" cy="2386965"/>
+            <wp:effectExtent l="0" t="0" r="2540" b="0"/>
+            <wp:docPr id="14" name="图片 14"/>
+            <wp:cNvGraphicFramePr>
+              <a:graphicFrameLocks xmlns:a="http://schemas.openxmlformats.org/drawingml/2006/main" noChangeAspect="1"/>
+            </wp:cNvGraphicFramePr>
+            <a:graphic xmlns:a="http://schemas.openxmlformats.org/drawingml/2006/main">
+              <a:graphicData uri="http://schemas.openxmlformats.org/drawingml/2006/picture">
+                <pic:pic xmlns:pic="http://schemas.openxmlformats.org/drawingml/2006/picture">
+                  <pic:nvPicPr>
+                    <pic:cNvPr id="1" name=""/>
+                    <pic:cNvPicPr/>
+                  </pic:nvPicPr>
+                  <pic:blipFill>
+                    <a:blip r:embed="rId22"/>
+                    <a:stretch>
+                      <a:fillRect/>
+                    </a:stretch>
+                  </pic:blipFill>
+                  <pic:spPr>
+                    <a:xfrm>
+                      <a:off x="0" y="0"/>
+                      <a:ext cx="5274310" cy="2386965"/>
+                    </a:xfrm>
+                    <a:prstGeom prst="rect">
+                      <a:avLst/>
+                    </a:prstGeom>
+                  </pic:spPr>
+                </pic:pic>
+              </a:graphicData>
+            </a:graphic>
+          </wp:inline>
+        </w:drawing>
+      </w:r>
+    </w:p>
+    <w:p/>
+    <w:p>
+      <w:pPr>
+        <w:pStyle w:val="1"/>
+      </w:pPr>
+      <w:r>
+        <w:rPr>
+          <w:rFonts w:hint="eastAsia"/>
+        </w:rPr>
+        <w:t>添加用户</w:t>
+      </w:r>
+      <w:r>
+        <w:t>或者更改密码</w:t>
+      </w:r>
+    </w:p>
+    <w:p/>
+    <w:p>
+      <w:r>
+        <w:rPr>
+          <w:rFonts w:hint="eastAsia"/>
+        </w:rPr>
+        <w:t>因为需要</w:t>
+      </w:r>
+      <w:r>
+        <w:t>发布</w:t>
+      </w:r>
+      <w:r>
+        <w:rPr>
+          <w:rFonts w:hint="eastAsia"/>
+        </w:rPr>
+        <w:t>外网</w:t>
+      </w:r>
+      <w:r>
+        <w:t>，为了安全，则修改密码。</w:t>
+      </w:r>
+    </w:p>
+    <w:p>
+      <w:r>
+        <w:rPr>
+          <w:noProof/>
+        </w:rPr>
+        <w:drawing>
+          <wp:inline distT="0" distB="0" distL="0" distR="0" wp14:anchorId="48C111B3" wp14:editId="26F5805E">
+            <wp:extent cx="5274310" cy="3418840"/>
+            <wp:effectExtent l="0" t="0" r="2540" b="0"/>
+            <wp:docPr id="15" name="图片 15"/>
+            <wp:cNvGraphicFramePr>
+              <a:graphicFrameLocks xmlns:a="http://schemas.openxmlformats.org/drawingml/2006/main" noChangeAspect="1"/>
+            </wp:cNvGraphicFramePr>
+            <a:graphic xmlns:a="http://schemas.openxmlformats.org/drawingml/2006/main">
+              <a:graphicData uri="http://schemas.openxmlformats.org/drawingml/2006/picture">
+                <pic:pic xmlns:pic="http://schemas.openxmlformats.org/drawingml/2006/picture">
+                  <pic:nvPicPr>
+                    <pic:cNvPr id="1" name=""/>
+                    <pic:cNvPicPr/>
+                  </pic:nvPicPr>
+                  <pic:blipFill>
+                    <a:blip r:embed="rId23"/>
+                    <a:stretch>
+                      <a:fillRect/>
+                    </a:stretch>
+                  </pic:blipFill>
+                  <pic:spPr>
+                    <a:xfrm>
+                      <a:off x="0" y="0"/>
+                      <a:ext cx="5274310" cy="3418840"/>
+                    </a:xfrm>
+                    <a:prstGeom prst="rect">
+                      <a:avLst/>
+                    </a:prstGeom>
+                  </pic:spPr>
+                </pic:pic>
+              </a:graphicData>
+            </a:graphic>
+          </wp:inline>
+        </w:drawing>
+      </w:r>
+    </w:p>
+    <w:p>
+      <w:r>
+        <w:rPr>
+          <w:noProof/>
+        </w:rPr>
+        <w:lastRenderedPageBreak/>
+        <w:drawing>
+          <wp:inline distT="0" distB="0" distL="0" distR="0" wp14:anchorId="0443009A" wp14:editId="22BF147E">
+            <wp:extent cx="5028571" cy="2447619"/>
+            <wp:effectExtent l="0" t="0" r="635" b="0"/>
+            <wp:docPr id="16" name="图片 16"/>
+            <wp:cNvGraphicFramePr>
+              <a:graphicFrameLocks xmlns:a="http://schemas.openxmlformats.org/drawingml/2006/main" noChangeAspect="1"/>
+            </wp:cNvGraphicFramePr>
+            <a:graphic xmlns:a="http://schemas.openxmlformats.org/drawingml/2006/main">
+              <a:graphicData uri="http://schemas.openxmlformats.org/drawingml/2006/picture">
+                <pic:pic xmlns:pic="http://schemas.openxmlformats.org/drawingml/2006/picture">
+                  <pic:nvPicPr>
+                    <pic:cNvPr id="1" name=""/>
+                    <pic:cNvPicPr/>
+                  </pic:nvPicPr>
+                  <pic:blipFill>
+                    <a:blip r:embed="rId24"/>
+                    <a:stretch>
+                      <a:fillRect/>
+                    </a:stretch>
+                  </pic:blipFill>
+                  <pic:spPr>
+                    <a:xfrm>
+                      <a:off x="0" y="0"/>
+                      <a:ext cx="5028571" cy="2447619"/>
+                    </a:xfrm>
+                    <a:prstGeom prst="rect">
+                      <a:avLst/>
+                    </a:prstGeom>
+                  </pic:spPr>
+                </pic:pic>
+              </a:graphicData>
+            </a:graphic>
+          </wp:inline>
+        </w:drawing>
+      </w:r>
+    </w:p>
+    <w:p/>
+    <w:p>
+      <w:r>
+        <w:rPr>
+          <w:rFonts w:hint="eastAsia"/>
+        </w:rPr>
+        <w:t>设置</w:t>
+      </w:r>
+      <w:r>
+        <w:t>权限</w:t>
+      </w:r>
+    </w:p>
+    <w:p>
+      <w:r>
+        <w:rPr>
+          <w:noProof/>
+        </w:rPr>
+        <w:drawing>
+          <wp:inline distT="0" distB="0" distL="0" distR="0" wp14:anchorId="31A80DFC" wp14:editId="7042E247">
+            <wp:extent cx="5274310" cy="4153535"/>
+            <wp:effectExtent l="0" t="0" r="2540" b="0"/>
+            <wp:docPr id="17" name="图片 17"/>
+            <wp:cNvGraphicFramePr>
+              <a:graphicFrameLocks xmlns:a="http://schemas.openxmlformats.org/drawingml/2006/main" noChangeAspect="1"/>
+            </wp:cNvGraphicFramePr>
+            <a:graphic xmlns:a="http://schemas.openxmlformats.org/drawingml/2006/main">
+              <a:graphicData uri="http://schemas.openxmlformats.org/drawingml/2006/picture">
+                <pic:pic xmlns:pic="http://schemas.openxmlformats.org/drawingml/2006/picture">
+                  <pic:nvPicPr>
+                    <pic:cNvPr id="1" name=""/>
+                    <pic:cNvPicPr/>
+                  </pic:nvPicPr>
+                  <pic:blipFill>
+                    <a:blip r:embed="rId25"/>
+                    <a:stretch>
+                      <a:fillRect/>
+                    </a:stretch>
+                  </pic:blipFill>
+                  <pic:spPr>
+                    <a:xfrm>
+                      <a:off x="0" y="0"/>
+                      <a:ext cx="5274310" cy="4153535"/>
+                    </a:xfrm>
+                    <a:prstGeom prst="rect">
+                      <a:avLst/>
+                    </a:prstGeom>
+                  </pic:spPr>
+                </pic:pic>
+              </a:graphicData>
+            </a:graphic>
+          </wp:inline>
+        </w:drawing>
+      </w:r>
+    </w:p>
+    <w:p>
+      <w:r>
+        <w:rPr>
+          <w:rFonts w:hint="eastAsia"/>
+        </w:rPr>
+        <w:t>登录</w:t>
+      </w:r>
+      <w:r>
+        <w:t>成功</w:t>
+      </w:r>
+    </w:p>
+    <w:p>
+      <w:pPr>
+        <w:rPr>
+          <w:rFonts w:hint="eastAsia"/>
+        </w:rPr>
+      </w:pPr>
+      <w:r>
+        <w:rPr>
+          <w:noProof/>
+        </w:rPr>
+        <w:lastRenderedPageBreak/>
+        <w:drawing>
+          <wp:inline distT="0" distB="0" distL="0" distR="0" wp14:anchorId="03DF246C" wp14:editId="1CC77712">
+            <wp:extent cx="3600000" cy="2314286"/>
+            <wp:effectExtent l="0" t="0" r="635" b="0"/>
+            <wp:docPr id="18" name="图片 18"/>
+            <wp:cNvGraphicFramePr>
+              <a:graphicFrameLocks xmlns:a="http://schemas.openxmlformats.org/drawingml/2006/main" noChangeAspect="1"/>
+            </wp:cNvGraphicFramePr>
+            <a:graphic xmlns:a="http://schemas.openxmlformats.org/drawingml/2006/main">
+              <a:graphicData uri="http://schemas.openxmlformats.org/drawingml/2006/picture">
+                <pic:pic xmlns:pic="http://schemas.openxmlformats.org/drawingml/2006/picture">
+                  <pic:nvPicPr>
+                    <pic:cNvPr id="1" name=""/>
+                    <pic:cNvPicPr/>
+                  </pic:nvPicPr>
+                  <pic:blipFill>
+                    <a:blip r:embed="rId26"/>
+                    <a:stretch>
+                      <a:fillRect/>
+                    </a:stretch>
+                  </pic:blipFill>
+                  <pic:spPr>
+                    <a:xfrm>
+                      <a:off x="0" y="0"/>
+                      <a:ext cx="3600000" cy="2314286"/>
+                    </a:xfrm>
+                    <a:prstGeom prst="rect">
+                      <a:avLst/>
+                    </a:prstGeom>
+                  </pic:spPr>
+                </pic:pic>
+              </a:graphicData>
+            </a:graphic>
+          </wp:inline>
+        </w:drawing>
+      </w:r>
+      <w:bookmarkStart w:id="0" w:name="_GoBack"/>
+      <w:bookmarkEnd w:id="0"/>
+    </w:p>
     <w:sectPr>
       <w:pgSz w:w="11906" w:h="16838"/>
       <w:pgMar w:top="1440" w:right="1800" w:bottom="1440" w:left="1800" w:header="851" w:footer="992" w:gutter="0"/>

</xml_diff>